<commit_message>
kaavioiden päivitys jälleen kerran
</commit_message>
<xml_diff>
--- a/Kaaviot/Kaaviot (3).docx
+++ b/Kaaviot/Kaaviot (3).docx
@@ -16,10 +16,10 @@
       </w:pPr>
       <w:r>
         <w:drawing>
-          <wp:inline wp14:editId="02ED7D56" wp14:anchorId="128CADA6">
-            <wp:extent cx="6296025" cy="2229842"/>
+          <wp:inline wp14:editId="7F234735" wp14:anchorId="6359AC35">
+            <wp:extent cx="6517822" cy="2281238"/>
             <wp:effectExtent l="0" t="0" r="0" b="0"/>
-            <wp:docPr id="904099944" name="" title=""/>
+            <wp:docPr id="863150075" name="" title=""/>
             <wp:cNvGraphicFramePr>
               <a:graphicFrameLocks noChangeAspect="1"/>
             </wp:cNvGraphicFramePr>
@@ -31,7 +31,7 @@
                     <pic:cNvPicPr/>
                   </pic:nvPicPr>
                   <pic:blipFill>
-                    <a:blip r:embed="R4ea29ee15361467f">
+                    <a:blip r:embed="R26072455343647ca">
                       <a:extLst>
                         <a:ext xmlns:a="http://schemas.openxmlformats.org/drawingml/2006/main" uri="{28A0092B-C50C-407E-A947-70E740481C1C}">
                           <a14:useLocalDpi val="0"/>
@@ -45,7 +45,7 @@
                   <pic:spPr>
                     <a:xfrm>
                       <a:off x="0" y="0"/>
-                      <a:ext cx="6296025" cy="2229842"/>
+                      <a:ext cx="6517822" cy="2281238"/>
                     </a:xfrm>
                     <a:prstGeom prst="rect">
                       <a:avLst/>
@@ -73,10 +73,10 @@
       </w:pPr>
       <w:r>
         <w:drawing>
-          <wp:inline wp14:editId="4733DB50" wp14:anchorId="67BF06B5">
-            <wp:extent cx="6327322" cy="2952750"/>
+          <wp:inline wp14:editId="1F6E5EDC" wp14:anchorId="05465693">
+            <wp:extent cx="6477000" cy="3117056"/>
             <wp:effectExtent l="0" t="0" r="0" b="0"/>
-            <wp:docPr id="1877654106" name="" title=""/>
+            <wp:docPr id="139147547" name="" title=""/>
             <wp:cNvGraphicFramePr>
               <a:graphicFrameLocks noChangeAspect="1"/>
             </wp:cNvGraphicFramePr>
@@ -88,7 +88,7 @@
                     <pic:cNvPicPr/>
                   </pic:nvPicPr>
                   <pic:blipFill>
-                    <a:blip r:embed="R53baa4a4ceec4b6a">
+                    <a:blip r:embed="R26b5f2a8f1b64332">
                       <a:extLst>
                         <a:ext xmlns:a="http://schemas.openxmlformats.org/drawingml/2006/main" uri="{28A0092B-C50C-407E-A947-70E740481C1C}">
                           <a14:useLocalDpi val="0"/>
@@ -102,7 +102,7 @@
                   <pic:spPr>
                     <a:xfrm>
                       <a:off x="0" y="0"/>
-                      <a:ext cx="6327322" cy="2952750"/>
+                      <a:ext cx="6477000" cy="3117056"/>
                     </a:xfrm>
                     <a:prstGeom prst="rect">
                       <a:avLst/>
@@ -130,10 +130,10 @@
       </w:pPr>
       <w:r>
         <w:drawing>
-          <wp:inline wp14:editId="73C6F729" wp14:anchorId="67049E1E">
-            <wp:extent cx="6382075" cy="3895725"/>
+          <wp:inline wp14:editId="2C524384" wp14:anchorId="6123084B">
+            <wp:extent cx="6505575" cy="3889792"/>
             <wp:effectExtent l="0" t="0" r="0" b="0"/>
-            <wp:docPr id="227819851" name="" title=""/>
+            <wp:docPr id="744578343" name="" title=""/>
             <wp:cNvGraphicFramePr>
               <a:graphicFrameLocks noChangeAspect="1"/>
             </wp:cNvGraphicFramePr>
@@ -145,7 +145,7 @@
                     <pic:cNvPicPr/>
                   </pic:nvPicPr>
                   <pic:blipFill>
-                    <a:blip r:embed="R65fdaccf30364118">
+                    <a:blip r:embed="R3e29f2954a7a4b6f">
                       <a:extLst>
                         <a:ext xmlns:a="http://schemas.openxmlformats.org/drawingml/2006/main" uri="{28A0092B-C50C-407E-A947-70E740481C1C}">
                           <a14:useLocalDpi val="0"/>
@@ -159,7 +159,7 @@
                   <pic:spPr>
                     <a:xfrm>
                       <a:off x="0" y="0"/>
-                      <a:ext cx="6382075" cy="3895725"/>
+                      <a:ext cx="6505575" cy="3889792"/>
                     </a:xfrm>
                     <a:prstGeom prst="rect">
                       <a:avLst/>

</xml_diff>

<commit_message>
option repository kaavio :)
</commit_message>
<xml_diff>
--- a/Kaaviot/Kaaviot (3).docx
+++ b/Kaaviot/Kaaviot (3).docx
@@ -16,7 +16,7 @@
       </w:pPr>
       <w:r>
         <w:drawing>
-          <wp:inline wp14:editId="7F234735" wp14:anchorId="6359AC35">
+          <wp:inline wp14:editId="55176915" wp14:anchorId="6359AC35">
             <wp:extent cx="6517822" cy="2281238"/>
             <wp:effectExtent l="0" t="0" r="0" b="0"/>
             <wp:docPr id="863150075" name="" title=""/>
@@ -31,7 +31,7 @@
                     <pic:cNvPicPr/>
                   </pic:nvPicPr>
                   <pic:blipFill>
-                    <a:blip r:embed="R26072455343647ca">
+                    <a:blip r:embed="Re48ed4032a104558">
                       <a:extLst>
                         <a:ext xmlns:a="http://schemas.openxmlformats.org/drawingml/2006/main" uri="{28A0092B-C50C-407E-A947-70E740481C1C}">
                           <a14:useLocalDpi val="0"/>
@@ -73,7 +73,7 @@
       </w:pPr>
       <w:r>
         <w:drawing>
-          <wp:inline wp14:editId="1F6E5EDC" wp14:anchorId="05465693">
+          <wp:inline wp14:editId="5E1E3A48" wp14:anchorId="05465693">
             <wp:extent cx="6477000" cy="3117056"/>
             <wp:effectExtent l="0" t="0" r="0" b="0"/>
             <wp:docPr id="139147547" name="" title=""/>
@@ -88,7 +88,7 @@
                     <pic:cNvPicPr/>
                   </pic:nvPicPr>
                   <pic:blipFill>
-                    <a:blip r:embed="R26b5f2a8f1b64332">
+                    <a:blip r:embed="Rc07b522dab9d4129">
                       <a:extLst>
                         <a:ext xmlns:a="http://schemas.openxmlformats.org/drawingml/2006/main" uri="{28A0092B-C50C-407E-A947-70E740481C1C}">
                           <a14:useLocalDpi val="0"/>
@@ -130,7 +130,7 @@
       </w:pPr>
       <w:r>
         <w:drawing>
-          <wp:inline wp14:editId="2C524384" wp14:anchorId="6123084B">
+          <wp:inline wp14:editId="7BB7DD8B" wp14:anchorId="6123084B">
             <wp:extent cx="6505575" cy="3889792"/>
             <wp:effectExtent l="0" t="0" r="0" b="0"/>
             <wp:docPr id="744578343" name="" title=""/>
@@ -145,7 +145,7 @@
                     <pic:cNvPicPr/>
                   </pic:nvPicPr>
                   <pic:blipFill>
-                    <a:blip r:embed="R3e29f2954a7a4b6f">
+                    <a:blip r:embed="Raa75eac07d234a2b">
                       <a:extLst>
                         <a:ext xmlns:a="http://schemas.openxmlformats.org/drawingml/2006/main" uri="{28A0092B-C50C-407E-A947-70E740481C1C}">
                           <a14:useLocalDpi val="0"/>
@@ -178,10 +178,10 @@
       </w:pPr>
       <w:r>
         <w:drawing>
-          <wp:inline wp14:editId="67EDC682" wp14:anchorId="15E40AD4">
-            <wp:extent cx="6500812" cy="2600325"/>
+          <wp:inline wp14:editId="2FAD43DC" wp14:anchorId="37EDC6D0">
+            <wp:extent cx="6496050" cy="2463086"/>
             <wp:effectExtent l="0" t="0" r="0" b="0"/>
-            <wp:docPr id="1185364545" name="" title=""/>
+            <wp:docPr id="2051748618" name="" title=""/>
             <wp:cNvGraphicFramePr>
               <a:graphicFrameLocks noChangeAspect="1"/>
             </wp:cNvGraphicFramePr>
@@ -193,7 +193,7 @@
                     <pic:cNvPicPr/>
                   </pic:nvPicPr>
                   <pic:blipFill>
-                    <a:blip r:embed="Rfdd69010a1a240a0">
+                    <a:blip r:embed="Rc22c0dda9bc34a2e">
                       <a:extLst>
                         <a:ext xmlns:a="http://schemas.openxmlformats.org/drawingml/2006/main" uri="{28A0092B-C50C-407E-A947-70E740481C1C}">
                           <a14:useLocalDpi val="0"/>
@@ -207,7 +207,7 @@
                   <pic:spPr>
                     <a:xfrm>
                       <a:off x="0" y="0"/>
-                      <a:ext cx="6500812" cy="2600325"/>
+                      <a:ext cx="6496050" cy="2463086"/>
                     </a:xfrm>
                     <a:prstGeom prst="rect">
                       <a:avLst/>

</xml_diff>